<commit_message>
Combine all 6 Taxi CSVs into 1 XDF file, move out of repo due to size (EDX MS - R Server)
</commit_message>
<xml_diff>
--- a/R/RServer/01_Intro.docx
+++ b/R/RServer/01_Intro.docx
@@ -1,6 +1,6 @@
 
 <file path=word/document.xml><?xml version="1.0" encoding="utf-8"?>
-<w:document xmlns:wpc="http://schemas.microsoft.com/office/word/2010/wordprocessingCanvas" xmlns:mc="http://schemas.openxmlformats.org/markup-compatibility/2006" xmlns:o="urn:schemas-microsoft-com:office:office" xmlns:r="http://schemas.openxmlformats.org/officeDocument/2006/relationships" xmlns:m="http://schemas.openxmlformats.org/officeDocument/2006/math" xmlns:v="urn:schemas-microsoft-com:vml" xmlns:wp14="http://schemas.microsoft.com/office/word/2010/wordprocessingDrawing" xmlns:wp="http://schemas.openxmlformats.org/drawingml/2006/wordprocessingDrawing" xmlns:w10="urn:schemas-microsoft-com:office:word" xmlns:w="http://schemas.openxmlformats.org/wordprocessingml/2006/main" xmlns:w14="http://schemas.microsoft.com/office/word/2010/wordml" xmlns:w15="http://schemas.microsoft.com/office/word/2012/wordml" xmlns:wpg="http://schemas.microsoft.com/office/word/2010/wordprocessingGroup" xmlns:wpi="http://schemas.microsoft.com/office/word/2010/wordprocessingInk" xmlns:wne="http://schemas.microsoft.com/office/word/2006/wordml" xmlns:wps="http://schemas.microsoft.com/office/word/2010/wordprocessingShape" mc:Ignorable="w14 w15 wp14">
+<w:document xmlns:wpc="http://schemas.microsoft.com/office/word/2010/wordprocessingCanvas" xmlns:cx="http://schemas.microsoft.com/office/drawing/2014/chartex" xmlns:cx1="http://schemas.microsoft.com/office/drawing/2015/9/8/chartex" xmlns:cx2="http://schemas.microsoft.com/office/drawing/2015/10/21/chartex" xmlns:cx3="http://schemas.microsoft.com/office/drawing/2016/5/9/chartex" xmlns:cx4="http://schemas.microsoft.com/office/drawing/2016/5/10/chartex" xmlns:cx5="http://schemas.microsoft.com/office/drawing/2016/5/11/chartex" xmlns:cx6="http://schemas.microsoft.com/office/drawing/2016/5/12/chartex" xmlns:cx7="http://schemas.microsoft.com/office/drawing/2016/5/13/chartex" xmlns:cx8="http://schemas.microsoft.com/office/drawing/2016/5/14/chartex" xmlns:mc="http://schemas.openxmlformats.org/markup-compatibility/2006" xmlns:aink="http://schemas.microsoft.com/office/drawing/2016/ink" xmlns:am3d="http://schemas.microsoft.com/office/drawing/2017/model3d" xmlns:o="urn:schemas-microsoft-com:office:office" xmlns:r="http://schemas.openxmlformats.org/officeDocument/2006/relationships" xmlns:m="http://schemas.openxmlformats.org/officeDocument/2006/math" xmlns:v="urn:schemas-microsoft-com:vml" xmlns:wp14="http://schemas.microsoft.com/office/word/2010/wordprocessingDrawing" xmlns:wp="http://schemas.openxmlformats.org/drawingml/2006/wordprocessingDrawing" xmlns:w10="urn:schemas-microsoft-com:office:word" xmlns:w="http://schemas.openxmlformats.org/wordprocessingml/2006/main" xmlns:w14="http://schemas.microsoft.com/office/word/2010/wordml" xmlns:w15="http://schemas.microsoft.com/office/word/2012/wordml" xmlns:w16cid="http://schemas.microsoft.com/office/word/2016/wordml/cid" xmlns:w16se="http://schemas.microsoft.com/office/word/2015/wordml/symex" xmlns:wpg="http://schemas.microsoft.com/office/word/2010/wordprocessingGroup" xmlns:wpi="http://schemas.microsoft.com/office/word/2010/wordprocessingInk" xmlns:wne="http://schemas.microsoft.com/office/word/2006/wordml" xmlns:wps="http://schemas.microsoft.com/office/word/2010/wordprocessingShape" mc:Ignorable="w14 w15 w16se w16cid wp14">
   <w:body>
     <w:p>
       <w:pPr>
@@ -974,65 +974,23 @@
         <w:t>RevoScaleR</w:t>
       </w:r>
       <w:r>
-        <w:t xml:space="preserve"> </w:t>
-      </w:r>
-      <w:r>
-        <w:t xml:space="preserve">reads </w:t>
-      </w:r>
-      <w:r>
-        <w:t xml:space="preserve">data from a variety of sources </w:t>
-      </w:r>
-      <w:r>
-        <w:t xml:space="preserve">+ can prep data, </w:t>
-      </w:r>
-      <w:r>
-        <w:t>run descriptive statistics</w:t>
-      </w:r>
-      <w:r>
-        <w:t xml:space="preserve"> + </w:t>
-      </w:r>
-      <w:r>
-        <w:t>statistical tests</w:t>
-      </w:r>
-    </w:p>
-    <w:p>
-      <w:pPr>
-        <w:pStyle w:val="ListBullet"/>
-      </w:pPr>
-      <w:r>
-        <w:t>C</w:t>
-      </w:r>
-      <w:r>
-        <w:t>an take a sample from our data</w:t>
-      </w:r>
-      <w:r>
-        <w:t xml:space="preserve"> + w/ </w:t>
-      </w:r>
-      <w:r>
-        <w:t>that sample, have a data frame that</w:t>
-      </w:r>
-      <w:r>
-        <w:t xml:space="preserve"> </w:t>
-      </w:r>
-      <w:r>
-        <w:t>can be used by all of R's packages for performing various analysis.</w:t>
-      </w:r>
-    </w:p>
-    <w:p>
-      <w:pPr>
-        <w:pStyle w:val="ListBullet"/>
-      </w:pPr>
-      <w:r>
-        <w:t xml:space="preserve">Bread + </w:t>
-      </w:r>
-      <w:r>
-        <w:t xml:space="preserve">butter of RevoScaleR </w:t>
-      </w:r>
-      <w:r>
-        <w:t xml:space="preserve">= </w:t>
-      </w:r>
-      <w:r>
-        <w:t xml:space="preserve">the </w:t>
+        <w:t xml:space="preserve"> reads data from a variety of sources + can prep data, run descriptive statistics + statistical tests</w:t>
+      </w:r>
+    </w:p>
+    <w:p>
+      <w:pPr>
+        <w:pStyle w:val="ListBullet"/>
+      </w:pPr>
+      <w:r>
+        <w:t>Can take a sample from our data + w/ that sample, have a data frame that can be used by all of R's packages for performing various analysis.</w:t>
+      </w:r>
+    </w:p>
+    <w:p>
+      <w:pPr>
+        <w:pStyle w:val="ListBullet"/>
+      </w:pPr>
+      <w:r>
+        <w:t xml:space="preserve">Bread + butter of RevoScaleR = the </w:t>
       </w:r>
       <w:r>
         <w:rPr>
@@ -1041,31 +999,10 @@
         <w:t>analytics algorithms</w:t>
       </w:r>
       <w:r>
-        <w:t xml:space="preserve"> = </w:t>
-      </w:r>
-      <w:r>
-        <w:t xml:space="preserve">regression </w:t>
-      </w:r>
-      <w:r>
-        <w:t xml:space="preserve">+ </w:t>
-      </w:r>
-      <w:r>
-        <w:t>classification algorithms such as linear models, logistic regression,</w:t>
-      </w:r>
-      <w:r>
-        <w:t xml:space="preserve"> </w:t>
-      </w:r>
-      <w:r>
-        <w:t>decision trees, ensembl</w:t>
-      </w:r>
-      <w:r>
-        <w:t>e models such as random forests, +</w:t>
-      </w:r>
-      <w:r>
-        <w:t xml:space="preserve"> k-means </w:t>
-      </w:r>
-      <w:r>
-        <w:t>algorithms</w:t>
+        <w:t xml:space="preserve"> = regression + classification algorithms such as linear models, logistic regression, decision trees, ensemble models such as random forests, +</w:t>
+      </w:r>
+      <w:r>
+        <w:t xml:space="preserve"> k-means algorithms</w:t>
       </w:r>
       <w:r>
         <w:t xml:space="preserve"> for building clusters.</w:t>
@@ -1076,34 +1013,7 @@
         <w:pStyle w:val="ListBullet"/>
       </w:pPr>
       <w:r>
-        <w:t xml:space="preserve">All </w:t>
-      </w:r>
-      <w:r>
-        <w:t>these algorithms have counterparts</w:t>
-      </w:r>
-      <w:r>
-        <w:t xml:space="preserve"> </w:t>
-      </w:r>
-      <w:r>
-        <w:t xml:space="preserve">in </w:t>
-      </w:r>
-      <w:r>
-        <w:t xml:space="preserve">open source R functions but </w:t>
-      </w:r>
-      <w:r>
-        <w:t xml:space="preserve">strength of </w:t>
-      </w:r>
-      <w:r>
-        <w:t>MSR</w:t>
-      </w:r>
-      <w:r>
-        <w:t xml:space="preserve"> algorithms </w:t>
-      </w:r>
-      <w:r>
-        <w:t>= they’</w:t>
-      </w:r>
-      <w:r>
-        <w:t xml:space="preserve">re </w:t>
+        <w:t xml:space="preserve">All these algorithms have counterparts in open source R functions but strength of MSR algorithms = they’re </w:t>
       </w:r>
       <w:r>
         <w:rPr>
@@ -1112,36 +1022,15 @@
         <w:t>parallel</w:t>
       </w:r>
       <w:r>
-        <w:t xml:space="preserve"> = </w:t>
-      </w:r>
-      <w:r>
-        <w:t xml:space="preserve">makes it so we can run algorithms on very large </w:t>
-      </w:r>
-      <w:r>
-        <w:t>data sets in a scalable fashion</w:t>
-      </w:r>
-    </w:p>
-    <w:p>
-      <w:pPr>
-        <w:pStyle w:val="ListBullet"/>
-      </w:pPr>
-      <w:r>
-        <w:t xml:space="preserve">In addition to being parallel </w:t>
-      </w:r>
-      <w:r>
-        <w:t xml:space="preserve">+ </w:t>
-      </w:r>
-      <w:r>
-        <w:t>scalable,</w:t>
-      </w:r>
-      <w:r>
-        <w:t xml:space="preserve"> </w:t>
-      </w:r>
-      <w:r>
-        <w:t xml:space="preserve">these algorithms can also run inside of </w:t>
-      </w:r>
-      <w:r>
-        <w:t>PROD environments</w:t>
+        <w:t xml:space="preserve"> = makes it so we can run algorithms on very large data sets in a scalable fashion</w:t>
+      </w:r>
+    </w:p>
+    <w:p>
+      <w:pPr>
+        <w:pStyle w:val="ListBullet"/>
+      </w:pPr>
+      <w:r>
+        <w:t>In addition to being parallel + scalable, these algorithms can also run inside of PROD environments</w:t>
       </w:r>
     </w:p>
     <w:p>
@@ -1190,10 +1079,7 @@
       </w:pPr>
       <w:r>
         <w:lastRenderedPageBreak/>
-        <w:t>Ex: What’s</w:t>
-      </w:r>
-      <w:r>
-        <w:t xml:space="preserve"> h</w:t>
+        <w:t>Ex: What’s h</w:t>
       </w:r>
       <w:r>
         <w:t xml:space="preserve">appening inside of Hadoop: </w:t>
@@ -1261,10 +1147,7 @@
         <w:t xml:space="preserve">Left = Code to point </w:t>
       </w:r>
       <w:r>
-        <w:t>to some data on a</w:t>
-      </w:r>
-      <w:r>
-        <w:t xml:space="preserve"> local Linux or Windows machine</w:t>
+        <w:t>to some data on a local Linux or Windows machine</w:t>
       </w:r>
     </w:p>
     <w:p>
@@ -1280,19 +1163,13 @@
         <w:t xml:space="preserve">Bottom = </w:t>
       </w:r>
       <w:r>
-        <w:t>T</w:t>
-      </w:r>
-      <w:r>
-        <w:t>ak</w:t>
+        <w:t>Tak</w:t>
       </w:r>
       <w:r>
         <w:t>e</w:t>
       </w:r>
       <w:r>
-        <w:t xml:space="preserve"> data </w:t>
-      </w:r>
-      <w:r>
-        <w:t>+</w:t>
+        <w:t xml:space="preserve"> data +</w:t>
       </w:r>
       <w:r>
         <w:t xml:space="preserve"> run </w:t>
@@ -1832,13 +1709,7 @@
         <w:rPr>
           <w:u w:val="single"/>
         </w:rPr>
-        <w:t>3</w:t>
-      </w:r>
-      <w:r>
-        <w:rPr>
-          <w:u w:val="single"/>
-        </w:rPr>
-        <w:t xml:space="preserve"> main benefits of RevoScaleR package.</w:t>
+        <w:t>3 main benefits of RevoScaleR package.</w:t>
       </w:r>
     </w:p>
     <w:p>
@@ -1851,52 +1722,7 @@
         <w:ind w:left="720"/>
       </w:pPr>
       <w:r>
-        <w:t>1) Even w/</w:t>
-      </w:r>
-      <w:r>
-        <w:t xml:space="preserve"> </w:t>
-      </w:r>
-      <w:r>
-        <w:t>enough</w:t>
-      </w:r>
-      <w:r>
-        <w:t xml:space="preserve"> memory to load data</w:t>
-      </w:r>
-      <w:r>
-        <w:t xml:space="preserve"> as </w:t>
-      </w:r>
-      <w:r>
-        <w:t xml:space="preserve">a data frame into </w:t>
-      </w:r>
-      <w:r>
-        <w:t xml:space="preserve">an </w:t>
-      </w:r>
-      <w:r>
-        <w:t>R session, can use RevoScaleR's</w:t>
-      </w:r>
-      <w:r>
-        <w:t xml:space="preserve"> </w:t>
-      </w:r>
-      <w:r>
-        <w:t>parallel algorithm</w:t>
-      </w:r>
-      <w:r>
-        <w:t>s to run analytics on that data</w:t>
-      </w:r>
-      <w:r>
-        <w:t xml:space="preserve"> much faster than</w:t>
-      </w:r>
-      <w:r>
-        <w:t xml:space="preserve"> w/</w:t>
-      </w:r>
-      <w:r>
-        <w:t xml:space="preserve"> open source</w:t>
-      </w:r>
-      <w:r>
-        <w:t xml:space="preserve"> </w:t>
-      </w:r>
-      <w:r>
-        <w:t xml:space="preserve">counterparts </w:t>
+        <w:t xml:space="preserve">1) Even w/ enough memory to load data as a data frame into an R session, can use RevoScaleR's parallel algorithms to run analytics on that data much faster than w/ open source counterparts </w:t>
       </w:r>
     </w:p>
     <w:p>
@@ -1909,22 +1735,7 @@
         <w:ind w:left="720"/>
       </w:pPr>
       <w:r>
-        <w:t xml:space="preserve">2) If </w:t>
-      </w:r>
-      <w:r>
-        <w:t>data is too large to fit in available memory</w:t>
-      </w:r>
-      <w:r>
-        <w:t xml:space="preserve">, </w:t>
-      </w:r>
-      <w:r>
-        <w:t>can still use RevoScaleR algorithms just as before</w:t>
-      </w:r>
-      <w:r>
-        <w:t xml:space="preserve"> </w:t>
-      </w:r>
-      <w:r>
-        <w:t>by simply pointing to data sitting on disks.</w:t>
+        <w:t>2) If data is too large to fit in available memory, can still use RevoScaleR algorithms just as before by simply pointing to data sitting on disks.</w:t>
       </w:r>
     </w:p>
     <w:p>
@@ -1937,40 +1748,7 @@
         <w:ind w:left="1080"/>
       </w:pPr>
       <w:r>
-        <w:t xml:space="preserve">RevoScaleR operates </w:t>
-      </w:r>
-      <w:r>
-        <w:t xml:space="preserve">by </w:t>
-      </w:r>
-      <w:r>
-        <w:t>l</w:t>
-      </w:r>
-      <w:r>
-        <w:t xml:space="preserve">oading </w:t>
-      </w:r>
-      <w:r>
-        <w:t xml:space="preserve">data into </w:t>
-      </w:r>
-      <w:r>
-        <w:t>R session as a data frame but only a chunk at a time (</w:t>
-      </w:r>
-      <w:r>
-        <w:t xml:space="preserve">default </w:t>
-      </w:r>
-      <w:r>
-        <w:t xml:space="preserve">= </w:t>
-      </w:r>
-      <w:r>
-        <w:t>500</w:t>
-      </w:r>
-      <w:r>
-        <w:t xml:space="preserve">K </w:t>
-      </w:r>
-      <w:r>
-        <w:t>rows but can be chang</w:t>
-      </w:r>
-      <w:r>
-        <w:t>ed)</w:t>
+        <w:t>RevoScaleR operates by loading data into R session as a data frame but only a chunk at a time (default = 500K rows but can be changed)</w:t>
       </w:r>
     </w:p>
     <w:p>
@@ -1983,25 +1761,7 @@
         <w:ind w:left="1080"/>
       </w:pPr>
       <w:r>
-        <w:t xml:space="preserve">By doing so RevoScaleR can simply load data </w:t>
-      </w:r>
-      <w:r>
-        <w:t xml:space="preserve">1 </w:t>
-      </w:r>
-      <w:r>
-        <w:t>chunk at a time</w:t>
-      </w:r>
-      <w:r>
-        <w:t xml:space="preserve">, </w:t>
-      </w:r>
-      <w:r>
-        <w:t>process it, move on to the next chunk,</w:t>
-      </w:r>
-      <w:r>
-        <w:t xml:space="preserve"> + </w:t>
-      </w:r>
-      <w:r>
-        <w:t>keep doing this until all data has been handled.</w:t>
+        <w:t>By doing so RevoScaleR can simply load data 1 chunk at a time, process it, move on to the next chunk, + keep doing this until all data has been handled.</w:t>
       </w:r>
     </w:p>
     <w:p>
@@ -2014,13 +1774,7 @@
         <w:ind w:left="1080"/>
       </w:pPr>
       <w:r>
-        <w:t xml:space="preserve">The fact that </w:t>
-      </w:r>
-      <w:r>
-        <w:t xml:space="preserve">its algorithms are </w:t>
-      </w:r>
-      <w:r>
-        <w:t>parallel is what makes this possible.</w:t>
+        <w:t>The fact that its algorithms are parallel is what makes this possible.</w:t>
       </w:r>
     </w:p>
     <w:p>
@@ -2033,34 +1787,7 @@
         <w:ind w:left="720"/>
       </w:pPr>
       <w:r>
-        <w:t>3)</w:t>
-      </w:r>
-      <w:r>
-        <w:t xml:space="preserve"> </w:t>
-      </w:r>
-      <w:r>
-        <w:t xml:space="preserve">Can </w:t>
-      </w:r>
-      <w:r>
-        <w:t xml:space="preserve">take code </w:t>
-      </w:r>
-      <w:r>
-        <w:t xml:space="preserve">+ </w:t>
-      </w:r>
-      <w:r>
-        <w:t xml:space="preserve">deploy it inside the </w:t>
-      </w:r>
-      <w:r>
-        <w:t>PROD environment (</w:t>
-      </w:r>
-      <w:r>
-        <w:t xml:space="preserve">Hadoop cluster or </w:t>
-      </w:r>
-      <w:r>
-        <w:t xml:space="preserve">SQL Server database) w/ </w:t>
-      </w:r>
-      <w:r>
-        <w:t>very little changes made to the code structure.</w:t>
+        <w:t>3) Can take code + deploy it inside the PROD environment (Hadoop cluster or SQL Server database) w/ very little changes made to the code structure.</w:t>
       </w:r>
     </w:p>
     <w:p>
@@ -2084,99 +1811,80 @@
         <w:t>Microsoft R Client =</w:t>
       </w:r>
       <w:r>
-        <w:t xml:space="preserve"> lightweight version of </w:t>
-      </w:r>
-      <w:r>
-        <w:t>MRS (</w:t>
-      </w:r>
-      <w:r>
-        <w:t>not meant</w:t>
+        <w:t xml:space="preserve"> lightweight version of MRS (not meant to be use as a PROD environment for the MRS on a single machi</w:t>
+      </w:r>
+      <w:r>
+        <w:t>ne</w:t>
+      </w:r>
+    </w:p>
+    <w:p>
+      <w:pPr>
+        <w:pStyle w:val="ListBullet"/>
+        <w:tabs>
+          <w:tab w:val="clear" w:pos="360"/>
+          <w:tab w:val="num" w:pos="720"/>
+        </w:tabs>
+        <w:ind w:left="720"/>
+      </w:pPr>
+      <w:r>
+        <w:t>a sep</w:t>
+      </w:r>
+      <w:r>
+        <w:t xml:space="preserve">arate installation of R (separate from CRAN) </w:t>
+      </w:r>
+      <w:r>
+        <w:t xml:space="preserve">that points to the Microsoft R Client </w:t>
+      </w:r>
+      <w:r>
+        <w:t>installation</w:t>
+      </w:r>
+    </w:p>
+    <w:p>
+      <w:pPr>
+        <w:pStyle w:val="ListBullet"/>
+        <w:tabs>
+          <w:tab w:val="clear" w:pos="360"/>
+          <w:tab w:val="num" w:pos="720"/>
+        </w:tabs>
+        <w:ind w:left="720"/>
+      </w:pPr>
+      <w:r>
+        <w:t xml:space="preserve">Must point </w:t>
+      </w:r>
+      <w:r>
+        <w:t xml:space="preserve">to the R Client in </w:t>
+      </w:r>
+      <w:r>
+        <w:t xml:space="preserve">R Studio </w:t>
+      </w:r>
+      <w:r>
+        <w:sym w:font="Wingdings" w:char="F0E0"/>
       </w:r>
       <w:r>
         <w:t xml:space="preserve"> </w:t>
       </w:r>
       <w:r>
-        <w:t xml:space="preserve">to be use as a </w:t>
-      </w:r>
-      <w:r>
-        <w:t>PROD</w:t>
-      </w:r>
-      <w:r>
-        <w:t xml:space="preserve"> environment for</w:t>
-      </w:r>
-      <w:r>
-        <w:t xml:space="preserve"> </w:t>
-      </w:r>
-      <w:r>
-        <w:t xml:space="preserve">the </w:t>
-      </w:r>
-      <w:r>
-        <w:t>MRS on a single machi</w:t>
-      </w:r>
-      <w:r>
-        <w:t>ne</w:t>
-      </w:r>
-    </w:p>
-    <w:p>
-      <w:pPr>
-        <w:pStyle w:val="ListBullet"/>
-        <w:tabs>
-          <w:tab w:val="clear" w:pos="360"/>
-          <w:tab w:val="num" w:pos="720"/>
-        </w:tabs>
-        <w:ind w:left="720"/>
-      </w:pPr>
-      <w:r>
-        <w:t>a sep</w:t>
-      </w:r>
-      <w:r>
-        <w:t xml:space="preserve">arate installation of R (separate from CRAN) </w:t>
-      </w:r>
-      <w:r>
-        <w:t xml:space="preserve">that points to the Microsoft R Client </w:t>
-      </w:r>
-      <w:r>
-        <w:t>installation</w:t>
-      </w:r>
-    </w:p>
-    <w:p>
-      <w:pPr>
-        <w:pStyle w:val="ListBullet"/>
-        <w:tabs>
-          <w:tab w:val="clear" w:pos="360"/>
-          <w:tab w:val="num" w:pos="720"/>
-        </w:tabs>
-        <w:ind w:left="720"/>
-      </w:pPr>
-      <w:r>
-        <w:t xml:space="preserve">Must point </w:t>
-      </w:r>
-      <w:r>
-        <w:t xml:space="preserve">to the R Client in </w:t>
-      </w:r>
-      <w:r>
-        <w:t xml:space="preserve">R Studio </w:t>
+        <w:t xml:space="preserve">Tools, Options, </w:t>
+      </w:r>
+      <w:r>
+        <w:t xml:space="preserve">R Tools Advanced </w:t>
       </w:r>
       <w:r>
         <w:sym w:font="Wingdings" w:char="F0E0"/>
       </w:r>
       <w:r>
-        <w:t xml:space="preserve"> </w:t>
-      </w:r>
-      <w:r>
-        <w:t xml:space="preserve">Tools, Options, </w:t>
-      </w:r>
-      <w:r>
-        <w:t xml:space="preserve">R Tools Advanced </w:t>
-      </w:r>
-      <w:r>
-        <w:sym w:font="Wingdings" w:char="F0E0"/>
-      </w:r>
-      <w:r>
         <w:t xml:space="preserve"> point </w:t>
       </w:r>
       <w:r>
-        <w:t>to C:Program Files/</w:t>
+        <w:t xml:space="preserve">to </w:t>
+      </w:r>
+      <w:proofErr w:type="gramStart"/>
+      <w:r>
+        <w:t>C:Program</w:t>
+      </w:r>
+      <w:proofErr w:type="gramEnd"/>
+      <w:r>
+        <w:t xml:space="preserve"> Files/</w:t>
       </w:r>
       <w:proofErr w:type="spellStart"/>
       <w:r>
@@ -2187,7 +1895,10 @@
       </w:r>
       <w:proofErr w:type="spellEnd"/>
       <w:r>
-        <w:t>/ R_SERVER (default directory)</w:t>
+        <w:t>/</w:t>
+      </w:r>
+      <w:r>
+        <w:t>R_SERVER (default directory)</w:t>
       </w:r>
     </w:p>
     <w:p>
@@ -2216,7 +1927,7 @@
 </file>
 
 <file path=word/numbering.xml><?xml version="1.0" encoding="utf-8"?>
-<w:numbering xmlns:wpc="http://schemas.microsoft.com/office/word/2010/wordprocessingCanvas" xmlns:mc="http://schemas.openxmlformats.org/markup-compatibility/2006" xmlns:o="urn:schemas-microsoft-com:office:office" xmlns:r="http://schemas.openxmlformats.org/officeDocument/2006/relationships" xmlns:m="http://schemas.openxmlformats.org/officeDocument/2006/math" xmlns:v="urn:schemas-microsoft-com:vml" xmlns:wp14="http://schemas.microsoft.com/office/word/2010/wordprocessingDrawing" xmlns:wp="http://schemas.openxmlformats.org/drawingml/2006/wordprocessingDrawing" xmlns:w10="urn:schemas-microsoft-com:office:word" xmlns:w="http://schemas.openxmlformats.org/wordprocessingml/2006/main" xmlns:w14="http://schemas.microsoft.com/office/word/2010/wordml" xmlns:w15="http://schemas.microsoft.com/office/word/2012/wordml" xmlns:wpg="http://schemas.microsoft.com/office/word/2010/wordprocessingGroup" xmlns:wpi="http://schemas.microsoft.com/office/word/2010/wordprocessingInk" xmlns:wne="http://schemas.microsoft.com/office/word/2006/wordml" xmlns:wps="http://schemas.microsoft.com/office/word/2010/wordprocessingShape" mc:Ignorable="w14 w15 wp14">
+<w:numbering xmlns:wpc="http://schemas.microsoft.com/office/word/2010/wordprocessingCanvas" xmlns:cx="http://schemas.microsoft.com/office/drawing/2014/chartex" xmlns:cx1="http://schemas.microsoft.com/office/drawing/2015/9/8/chartex" xmlns:cx2="http://schemas.microsoft.com/office/drawing/2015/10/21/chartex" xmlns:cx3="http://schemas.microsoft.com/office/drawing/2016/5/9/chartex" xmlns:cx4="http://schemas.microsoft.com/office/drawing/2016/5/10/chartex" xmlns:cx5="http://schemas.microsoft.com/office/drawing/2016/5/11/chartex" xmlns:cx6="http://schemas.microsoft.com/office/drawing/2016/5/12/chartex" xmlns:cx7="http://schemas.microsoft.com/office/drawing/2016/5/13/chartex" xmlns:cx8="http://schemas.microsoft.com/office/drawing/2016/5/14/chartex" xmlns:mc="http://schemas.openxmlformats.org/markup-compatibility/2006" xmlns:aink="http://schemas.microsoft.com/office/drawing/2016/ink" xmlns:am3d="http://schemas.microsoft.com/office/drawing/2017/model3d" xmlns:o="urn:schemas-microsoft-com:office:office" xmlns:r="http://schemas.openxmlformats.org/officeDocument/2006/relationships" xmlns:m="http://schemas.openxmlformats.org/officeDocument/2006/math" xmlns:v="urn:schemas-microsoft-com:vml" xmlns:wp14="http://schemas.microsoft.com/office/word/2010/wordprocessingDrawing" xmlns:wp="http://schemas.openxmlformats.org/drawingml/2006/wordprocessingDrawing" xmlns:w10="urn:schemas-microsoft-com:office:word" xmlns:w="http://schemas.openxmlformats.org/wordprocessingml/2006/main" xmlns:w14="http://schemas.microsoft.com/office/word/2010/wordml" xmlns:w15="http://schemas.microsoft.com/office/word/2012/wordml" xmlns:w16cid="http://schemas.microsoft.com/office/word/2016/wordml/cid" xmlns:w16se="http://schemas.microsoft.com/office/word/2015/wordml/symex" xmlns:wpg="http://schemas.microsoft.com/office/word/2010/wordprocessingGroup" xmlns:wpi="http://schemas.microsoft.com/office/word/2010/wordprocessingInk" xmlns:wne="http://schemas.microsoft.com/office/word/2006/wordml" xmlns:wps="http://schemas.microsoft.com/office/word/2010/wordprocessingShape" mc:Ignorable="w14 w15 w16se w16cid wp14">
   <w:abstractNum w:abstractNumId="0" w15:restartNumberingAfterBreak="0">
     <w:nsid w:val="FFFFFF89"/>
     <w:multiLevelType w:val="singleLevel"/>
@@ -2245,7 +1956,7 @@
 </file>
 
 <file path=word/styles.xml><?xml version="1.0" encoding="utf-8"?>
-<w:styles xmlns:mc="http://schemas.openxmlformats.org/markup-compatibility/2006" xmlns:r="http://schemas.openxmlformats.org/officeDocument/2006/relationships" xmlns:w="http://schemas.openxmlformats.org/wordprocessingml/2006/main" xmlns:w14="http://schemas.microsoft.com/office/word/2010/wordml" xmlns:w15="http://schemas.microsoft.com/office/word/2012/wordml" mc:Ignorable="w14 w15">
+<w:styles xmlns:mc="http://schemas.openxmlformats.org/markup-compatibility/2006" xmlns:r="http://schemas.openxmlformats.org/officeDocument/2006/relationships" xmlns:w="http://schemas.openxmlformats.org/wordprocessingml/2006/main" xmlns:w14="http://schemas.microsoft.com/office/word/2010/wordml" xmlns:w15="http://schemas.microsoft.com/office/word/2012/wordml" xmlns:w16cid="http://schemas.microsoft.com/office/word/2016/wordml/cid" xmlns:w16se="http://schemas.microsoft.com/office/word/2015/wordml/symex" mc:Ignorable="w14 w15 w16se w16cid">
   <w:docDefaults>
     <w:rPrDefault>
       <w:rPr>
@@ -2261,7 +1972,7 @@
       </w:pPr>
     </w:pPrDefault>
   </w:docDefaults>
-  <w:latentStyles w:defLockedState="0" w:defUIPriority="99" w:defSemiHidden="0" w:defUnhideWhenUsed="0" w:defQFormat="0" w:count="371">
+  <w:latentStyles w:defLockedState="0" w:defUIPriority="99" w:defSemiHidden="0" w:defUnhideWhenUsed="0" w:defQFormat="0" w:count="375">
     <w:lsdException w:name="Normal" w:uiPriority="0" w:qFormat="1"/>
     <w:lsdException w:name="heading 1" w:uiPriority="9" w:qFormat="1"/>
     <w:lsdException w:name="heading 2" w:semiHidden="1" w:uiPriority="9" w:unhideWhenUsed="1" w:qFormat="1"/>
@@ -2367,7 +2078,6 @@
     <w:lsdException w:name="HTML Sample" w:semiHidden="1" w:unhideWhenUsed="1"/>
     <w:lsdException w:name="HTML Typewriter" w:semiHidden="1" w:unhideWhenUsed="1"/>
     <w:lsdException w:name="HTML Variable" w:semiHidden="1" w:unhideWhenUsed="1"/>
-    <w:lsdException w:name="Normal Table" w:semiHidden="1" w:unhideWhenUsed="1"/>
     <w:lsdException w:name="annotation subject" w:semiHidden="1" w:unhideWhenUsed="1"/>
     <w:lsdException w:name="No List" w:semiHidden="1" w:unhideWhenUsed="1"/>
     <w:lsdException w:name="Outline List 1" w:semiHidden="1" w:unhideWhenUsed="1"/>
@@ -2411,10 +2121,8 @@
     <w:lsdException w:name="Table Elegant" w:semiHidden="1" w:unhideWhenUsed="1"/>
     <w:lsdException w:name="Table Professional" w:semiHidden="1" w:unhideWhenUsed="1"/>
     <w:lsdException w:name="Table Subtle 1" w:semiHidden="1" w:unhideWhenUsed="1"/>
-    <w:lsdException w:name="Table Subtle 2" w:semiHidden="1" w:unhideWhenUsed="1"/>
     <w:lsdException w:name="Table Web 1" w:semiHidden="1" w:unhideWhenUsed="1"/>
     <w:lsdException w:name="Table Web 2" w:semiHidden="1" w:unhideWhenUsed="1"/>
-    <w:lsdException w:name="Table Web 3" w:semiHidden="1" w:unhideWhenUsed="1"/>
     <w:lsdException w:name="Balloon Text" w:semiHidden="1" w:unhideWhenUsed="1"/>
     <w:lsdException w:name="Table Grid" w:uiPriority="39"/>
     <w:lsdException w:name="Table Theme" w:semiHidden="1" w:unhideWhenUsed="1"/>
@@ -2633,6 +2341,10 @@
     <w:lsdException w:name="List Table 5 Dark Accent 6" w:uiPriority="50"/>
     <w:lsdException w:name="List Table 6 Colorful Accent 6" w:uiPriority="51"/>
     <w:lsdException w:name="List Table 7 Colorful Accent 6" w:uiPriority="52"/>
+    <w:lsdException w:name="Mention" w:semiHidden="1" w:unhideWhenUsed="1"/>
+    <w:lsdException w:name="Smart Hyperlink" w:semiHidden="1" w:unhideWhenUsed="1"/>
+    <w:lsdException w:name="Hashtag" w:semiHidden="1" w:unhideWhenUsed="1"/>
+    <w:lsdException w:name="Unresolved Mention" w:semiHidden="1" w:unhideWhenUsed="1"/>
   </w:latentStyles>
   <w:style w:type="paragraph" w:default="1" w:styleId="Normal">
     <w:name w:val="Normal"/>

</xml_diff>